<commit_message>
UC-2 : modified navn : ForskydningsKraft
</commit_message>
<xml_diff>
--- a/Analyse/UC-2.docx
+++ b/Analyse/UC-2.docx
@@ -19,7 +19,7 @@
         <w:rPr>
           <w:rFonts w:asciiTheme="majorHAnsi" w:hAnsiTheme="majorHAnsi"/>
         </w:rPr>
-        <w:t>2: Udregn Ft</w:t>
+        <w:t>2: Udregn ForskydningsKraft</w:t>
       </w:r>
     </w:p>
     <w:p>
@@ -374,7 +374,19 @@
         <w:rPr>
           <w:rFonts w:asciiTheme="majorHAnsi" w:hAnsiTheme="majorHAnsi"/>
         </w:rPr>
-        <w:t>Den studerende vælger lodret eller vandret.</w:t>
+        <w:t xml:space="preserve">Den studerende vælger </w:t>
+      </w:r>
+      <w:r>
+        <w:rPr>
+          <w:rFonts w:asciiTheme="majorHAnsi" w:hAnsiTheme="majorHAnsi"/>
+        </w:rPr>
+        <w:t>profil</w:t>
+      </w:r>
+      <w:r>
+        <w:rPr>
+          <w:rFonts w:asciiTheme="majorHAnsi" w:hAnsiTheme="majorHAnsi"/>
+        </w:rPr>
+        <w:t>.</w:t>
       </w:r>
     </w:p>
     <w:p>
@@ -416,7 +428,7 @@
         <w:rPr>
           <w:rFonts w:asciiTheme="majorHAnsi" w:hAnsiTheme="majorHAnsi"/>
         </w:rPr>
-        <w:t>ystemet udregner Ft</w:t>
+        <w:t>ystemet udregner forskydningskraft</w:t>
       </w:r>
       <w:r>
         <w:rPr>
@@ -470,13 +482,25 @@
         <w:rPr>
           <w:rFonts w:asciiTheme="majorHAnsi" w:hAnsiTheme="majorHAnsi"/>
         </w:rPr>
-        <w:t>oplyser Ft</w:t>
-      </w:r>
-      <w:r>
-        <w:rPr>
-          <w:rFonts w:asciiTheme="majorHAnsi" w:hAnsiTheme="majorHAnsi"/>
-        </w:rPr>
-        <w:t xml:space="preserve"> til den studerende.</w:t>
+        <w:t xml:space="preserve">oplyser </w:t>
+      </w:r>
+      <w:r>
+        <w:rPr>
+          <w:rFonts w:asciiTheme="majorHAnsi" w:hAnsiTheme="majorHAnsi"/>
+        </w:rPr>
+        <w:t>forskydningskraft</w:t>
+      </w:r>
+      <w:r>
+        <w:rPr>
+          <w:rFonts w:asciiTheme="majorHAnsi" w:hAnsiTheme="majorHAnsi"/>
+        </w:rPr>
+        <w:t xml:space="preserve"> </w:t>
+      </w:r>
+      <w:r>
+        <w:rPr>
+          <w:rFonts w:asciiTheme="majorHAnsi" w:hAnsiTheme="majorHAnsi"/>
+        </w:rPr>
+        <w:t>til den studerende.</w:t>
       </w:r>
     </w:p>
     <w:p>
@@ -571,7 +595,15 @@
           <w:sz w:val="22"/>
           <w:lang w:val="da-DK"/>
         </w:rPr>
-        <w:t>a. Hvis den angivne byrde er N</w:t>
+        <w:t xml:space="preserve">a. Hvis den angivne byrde </w:t>
+      </w:r>
+      <w:r>
+        <w:rPr>
+          <w:rFonts w:asciiTheme="majorHAnsi" w:hAnsiTheme="majorHAnsi"/>
+          <w:sz w:val="22"/>
+          <w:lang w:val="da-DK"/>
+        </w:rPr>
+        <w:t>er newton</w:t>
       </w:r>
       <w:r>
         <w:rPr>
@@ -603,7 +635,19 @@
         <w:rPr>
           <w:rFonts w:asciiTheme="majorHAnsi" w:hAnsiTheme="majorHAnsi"/>
         </w:rPr>
-        <w:t>emet udregner kg ud af den angivne N.</w:t>
+        <w:t>emet</w:t>
+      </w:r>
+      <w:r>
+        <w:rPr>
+          <w:rFonts w:asciiTheme="majorHAnsi" w:hAnsiTheme="majorHAnsi"/>
+        </w:rPr>
+        <w:t xml:space="preserve"> udregner kg ud af den angivne newton</w:t>
+      </w:r>
+      <w:r>
+        <w:rPr>
+          <w:rFonts w:asciiTheme="majorHAnsi" w:hAnsiTheme="majorHAnsi"/>
+        </w:rPr>
+        <w:t>.</w:t>
       </w:r>
     </w:p>
     <w:p>
@@ -621,7 +665,13 @@
         <w:rPr>
           <w:rFonts w:asciiTheme="majorHAnsi" w:hAnsiTheme="majorHAnsi"/>
         </w:rPr>
-        <w:t>Systemet oplyser den angivne N og den byrde i kg.</w:t>
+        <w:t>Systemet oplyser den angivne newton</w:t>
+      </w:r>
+      <w:r>
+        <w:rPr>
+          <w:rFonts w:asciiTheme="majorHAnsi" w:hAnsiTheme="majorHAnsi"/>
+        </w:rPr>
+        <w:t xml:space="preserve"> og den byrde i kg.</w:t>
       </w:r>
     </w:p>
     <w:p>
@@ -927,7 +977,21 @@
           <w:rFonts w:asciiTheme="majorHAnsi" w:hAnsiTheme="majorHAnsi"/>
           <w:lang w:val="da-DK"/>
         </w:rPr>
-        <w:t>bryde består vægt i kg eller kraft i N.</w:t>
+        <w:t xml:space="preserve">bryde består vægt i kg </w:t>
+      </w:r>
+      <w:r>
+        <w:rPr>
+          <w:rFonts w:asciiTheme="majorHAnsi" w:hAnsiTheme="majorHAnsi"/>
+          <w:lang w:val="da-DK"/>
+        </w:rPr>
+        <w:t>eller kraft i newton</w:t>
+      </w:r>
+      <w:r>
+        <w:rPr>
+          <w:rFonts w:asciiTheme="majorHAnsi" w:hAnsiTheme="majorHAnsi"/>
+          <w:lang w:val="da-DK"/>
+        </w:rPr>
+        <w:t>.</w:t>
       </w:r>
     </w:p>
     <w:p>
@@ -963,14 +1027,28 @@
           <w:rFonts w:asciiTheme="majorHAnsi" w:hAnsiTheme="majorHAnsi"/>
           <w:lang w:val="da-DK"/>
         </w:rPr>
-        <w:t xml:space="preserve"> af Ft</w:t>
-      </w:r>
-      <w:r>
-        <w:rPr>
-          <w:rFonts w:asciiTheme="majorHAnsi" w:hAnsiTheme="majorHAnsi"/>
-          <w:lang w:val="da-DK"/>
-        </w:rPr>
-        <w:t xml:space="preserve"> skal foretages.</w:t>
+        <w:t xml:space="preserve"> af </w:t>
+      </w:r>
+      <w:r>
+        <w:rPr>
+          <w:rFonts w:asciiTheme="majorHAnsi" w:hAnsiTheme="majorHAnsi"/>
+          <w:lang w:val="da-DK"/>
+        </w:rPr>
+        <w:t>forskydningskraft</w:t>
+      </w:r>
+      <w:r>
+        <w:rPr>
+          <w:rFonts w:asciiTheme="majorHAnsi" w:hAnsiTheme="majorHAnsi"/>
+          <w:lang w:val="da-DK"/>
+        </w:rPr>
+        <w:t xml:space="preserve"> </w:t>
+      </w:r>
+      <w:r>
+        <w:rPr>
+          <w:rFonts w:asciiTheme="majorHAnsi" w:hAnsiTheme="majorHAnsi"/>
+          <w:lang w:val="da-DK"/>
+        </w:rPr>
+        <w:t>skal foretages.</w:t>
       </w:r>
     </w:p>
     <w:p>

</xml_diff>

<commit_message>
UC2 : SSD og UC
</commit_message>
<xml_diff>
--- a/Analyse/UC-2.docx
+++ b/Analyse/UC-2.docx
@@ -290,7 +290,19 @@
         <w:rPr>
           <w:rFonts w:asciiTheme="majorHAnsi" w:hAnsiTheme="majorHAnsi"/>
         </w:rPr>
-        <w:t>Den studerende ønsker at lave beregning af Ft.</w:t>
+        <w:t>Den studerend</w:t>
+      </w:r>
+      <w:r>
+        <w:rPr>
+          <w:rFonts w:asciiTheme="majorHAnsi" w:hAnsiTheme="majorHAnsi"/>
+        </w:rPr>
+        <w:t>e ønsker at lave beregning af forskydningskraft</w:t>
+      </w:r>
+      <w:r>
+        <w:rPr>
+          <w:rFonts w:asciiTheme="majorHAnsi" w:hAnsiTheme="majorHAnsi"/>
+        </w:rPr>
+        <w:t>.</w:t>
       </w:r>
     </w:p>
     <w:p>
@@ -404,7 +416,19 @@
         <w:rPr>
           <w:rFonts w:asciiTheme="majorHAnsi" w:hAnsiTheme="majorHAnsi"/>
         </w:rPr>
-        <w:t>Den studerende beder systemet om resultat.</w:t>
+        <w:t xml:space="preserve">Den studerende beder systemet om </w:t>
+      </w:r>
+      <w:r>
+        <w:rPr>
+          <w:rFonts w:asciiTheme="majorHAnsi" w:hAnsiTheme="majorHAnsi"/>
+        </w:rPr>
+        <w:t>at beregne forskydningskraft</w:t>
+      </w:r>
+      <w:r>
+        <w:rPr>
+          <w:rFonts w:asciiTheme="majorHAnsi" w:hAnsiTheme="majorHAnsi"/>
+        </w:rPr>
+        <w:t>.</w:t>
       </w:r>
     </w:p>
     <w:p>
@@ -494,13 +518,7 @@
         <w:rPr>
           <w:rFonts w:asciiTheme="majorHAnsi" w:hAnsiTheme="majorHAnsi"/>
         </w:rPr>
-        <w:t xml:space="preserve"> </w:t>
-      </w:r>
-      <w:r>
-        <w:rPr>
-          <w:rFonts w:asciiTheme="majorHAnsi" w:hAnsiTheme="majorHAnsi"/>
-        </w:rPr>
-        <w:t>til den studerende.</w:t>
+        <w:t xml:space="preserve"> til den studerende.</w:t>
       </w:r>
     </w:p>
     <w:p>
@@ -948,7 +966,16 @@
           <w:rFonts w:asciiTheme="majorHAnsi" w:hAnsiTheme="majorHAnsi"/>
           <w:lang w:val="da-DK"/>
         </w:rPr>
-        <w:t>i 90 % af tilfældene.</w:t>
+        <w:t xml:space="preserve">i </w:t>
+      </w:r>
+      <w:bookmarkStart w:id="0" w:name="_GoBack"/>
+      <w:bookmarkEnd w:id="0"/>
+      <w:r>
+        <w:rPr>
+          <w:rFonts w:asciiTheme="majorHAnsi" w:hAnsiTheme="majorHAnsi"/>
+          <w:lang w:val="da-DK"/>
+        </w:rPr>
+        <w:t>90 % af tilfældene.</w:t>
       </w:r>
     </w:p>
     <w:p>
@@ -962,6 +989,7 @@
         <w:rPr>
           <w:rFonts w:asciiTheme="majorHAnsi" w:hAnsiTheme="majorHAnsi"/>
         </w:rPr>
+        <w:lastRenderedPageBreak/>
         <w:t>Teknologier og dataformater (Technology and Data Variations List)</w:t>
       </w:r>
     </w:p>
@@ -1041,14 +1069,7 @@
           <w:rFonts w:asciiTheme="majorHAnsi" w:hAnsiTheme="majorHAnsi"/>
           <w:lang w:val="da-DK"/>
         </w:rPr>
-        <w:t xml:space="preserve"> </w:t>
-      </w:r>
-      <w:r>
-        <w:rPr>
-          <w:rFonts w:asciiTheme="majorHAnsi" w:hAnsiTheme="majorHAnsi"/>
-          <w:lang w:val="da-DK"/>
-        </w:rPr>
-        <w:t>skal foretages.</w:t>
+        <w:t xml:space="preserve"> skal foretages.</w:t>
       </w:r>
     </w:p>
     <w:p>

</xml_diff>